<commit_message>
added code to test initial data
</commit_message>
<xml_diff>
--- a/Documentation.docx
+++ b/Documentation.docx
@@ -2524,6 +2524,368 @@
     <w:p>
       <w:pPr>
         <w:pStyle w:val="ListParagraph"/>
+        <w:numPr>
+          <w:ilvl w:val="0"/>
+          <w:numId w:val="1"/>
+        </w:numPr>
+        <w:rPr>
+          <w:rFonts w:eastAsiaTheme="minorEastAsia"/>
+          <w:b/>
+          <w:bCs/>
+        </w:rPr>
+      </w:pPr>
+      <w:r>
+        <w:rPr>
+          <w:rFonts w:eastAsiaTheme="minorEastAsia"/>
+          <w:b/>
+          <w:bCs/>
+        </w:rPr>
+        <w:t>Case Study: Demonstration on a Small Initial Dataset</w:t>
+      </w:r>
+    </w:p>
+    <w:p>
+      <w:pPr>
+        <w:pStyle w:val="ListParagraph"/>
+        <w:numPr>
+          <w:ilvl w:val="1"/>
+          <w:numId w:val="1"/>
+        </w:numPr>
+        <w:rPr>
+          <w:rFonts w:eastAsiaTheme="minorEastAsia"/>
+        </w:rPr>
+      </w:pPr>
+      <w:r>
+        <w:rPr>
+          <w:rFonts w:eastAsiaTheme="minorEastAsia"/>
+        </w:rPr>
+        <w:t>Purpose</w:t>
+      </w:r>
+    </w:p>
+    <w:p>
+      <w:pPr>
+        <w:rPr>
+          <w:rFonts w:eastAsiaTheme="minorEastAsia"/>
+        </w:rPr>
+      </w:pPr>
+      <w:r>
+        <w:rPr>
+          <w:rFonts w:eastAsiaTheme="minorEastAsia"/>
+        </w:rPr>
+        <w:t>To illustrate the methodology clearly, a small dataset will be created (100–200 samples), covering:</w:t>
+      </w:r>
+    </w:p>
+    <w:p>
+      <w:pPr>
+        <w:numPr>
+          <w:ilvl w:val="0"/>
+          <w:numId w:val="19"/>
+        </w:numPr>
+        <w:rPr>
+          <w:rFonts w:eastAsiaTheme="minorEastAsia"/>
+        </w:rPr>
+      </w:pPr>
+      <w:r>
+        <w:rPr>
+          <w:rFonts w:eastAsiaTheme="minorEastAsia"/>
+        </w:rPr>
+        <w:t>3 visual categories</w:t>
+      </w:r>
+    </w:p>
+    <w:p>
+      <w:pPr>
+        <w:numPr>
+          <w:ilvl w:val="0"/>
+          <w:numId w:val="19"/>
+        </w:numPr>
+        <w:rPr>
+          <w:rFonts w:eastAsiaTheme="minorEastAsia"/>
+        </w:rPr>
+      </w:pPr>
+      <w:r>
+        <w:rPr>
+          <w:rFonts w:eastAsiaTheme="minorEastAsia"/>
+        </w:rPr>
+        <w:t>simplified EEG patterns</w:t>
+      </w:r>
+    </w:p>
+    <w:p>
+      <w:pPr>
+        <w:numPr>
+          <w:ilvl w:val="0"/>
+          <w:numId w:val="19"/>
+        </w:numPr>
+        <w:rPr>
+          <w:rFonts w:eastAsiaTheme="minorEastAsia"/>
+        </w:rPr>
+      </w:pPr>
+      <w:r>
+        <w:rPr>
+          <w:rFonts w:eastAsiaTheme="minorEastAsia"/>
+        </w:rPr>
+        <w:t>low-resolution target images</w:t>
+      </w:r>
+    </w:p>
+    <w:p>
+      <w:pPr>
+        <w:rPr>
+          <w:rFonts w:eastAsiaTheme="minorEastAsia"/>
+        </w:rPr>
+      </w:pPr>
+      <w:r>
+        <w:rPr>
+          <w:rFonts w:eastAsiaTheme="minorEastAsia"/>
+        </w:rPr>
+        <w:t>This serves as a minimal working example for the article.</w:t>
+      </w:r>
+    </w:p>
+    <w:p>
+      <w:pPr>
+        <w:pStyle w:val="ListParagraph"/>
+        <w:numPr>
+          <w:ilvl w:val="1"/>
+          <w:numId w:val="1"/>
+        </w:numPr>
+        <w:rPr>
+          <w:rFonts w:eastAsiaTheme="minorEastAsia"/>
+        </w:rPr>
+      </w:pPr>
+      <w:r>
+        <w:rPr>
+          <w:rFonts w:eastAsiaTheme="minorEastAsia"/>
+        </w:rPr>
+        <w:t>Experimental steps</w:t>
+      </w:r>
+    </w:p>
+    <w:p>
+      <w:pPr>
+        <w:numPr>
+          <w:ilvl w:val="0"/>
+          <w:numId w:val="20"/>
+        </w:numPr>
+        <w:rPr>
+          <w:rFonts w:eastAsiaTheme="minorEastAsia"/>
+        </w:rPr>
+      </w:pPr>
+      <w:r>
+        <w:rPr>
+          <w:rFonts w:eastAsiaTheme="minorEastAsia"/>
+        </w:rPr>
+        <w:t>Generate 50–100 synthetic EEG samples per category.</w:t>
+      </w:r>
+    </w:p>
+    <w:p>
+      <w:pPr>
+        <w:numPr>
+          <w:ilvl w:val="0"/>
+          <w:numId w:val="20"/>
+        </w:numPr>
+        <w:rPr>
+          <w:rFonts w:eastAsiaTheme="minorEastAsia"/>
+        </w:rPr>
+      </w:pPr>
+      <w:r>
+        <w:rPr>
+          <w:rFonts w:eastAsiaTheme="minorEastAsia"/>
+        </w:rPr>
+        <w:t>Extract simple features (band powers + small windows).</w:t>
+      </w:r>
+    </w:p>
+    <w:p>
+      <w:pPr>
+        <w:numPr>
+          <w:ilvl w:val="0"/>
+          <w:numId w:val="20"/>
+        </w:numPr>
+        <w:rPr>
+          <w:rFonts w:eastAsiaTheme="minorEastAsia"/>
+        </w:rPr>
+      </w:pPr>
+      <w:r>
+        <w:rPr>
+          <w:rFonts w:eastAsiaTheme="minorEastAsia"/>
+        </w:rPr>
+        <w:t>Train the model on this reduced dataset.</w:t>
+      </w:r>
+    </w:p>
+    <w:p>
+      <w:pPr>
+        <w:numPr>
+          <w:ilvl w:val="0"/>
+          <w:numId w:val="20"/>
+        </w:numPr>
+        <w:rPr>
+          <w:rFonts w:eastAsiaTheme="minorEastAsia"/>
+        </w:rPr>
+      </w:pPr>
+      <w:r>
+        <w:rPr>
+          <w:rFonts w:eastAsiaTheme="minorEastAsia"/>
+        </w:rPr>
+        <w:lastRenderedPageBreak/>
+        <w:t>Produce example reconstructions.</w:t>
+      </w:r>
+    </w:p>
+    <w:p>
+      <w:pPr>
+        <w:pStyle w:val="ListParagraph"/>
+        <w:numPr>
+          <w:ilvl w:val="1"/>
+          <w:numId w:val="1"/>
+        </w:numPr>
+        <w:rPr>
+          <w:rFonts w:eastAsiaTheme="minorEastAsia"/>
+        </w:rPr>
+      </w:pPr>
+      <w:r>
+        <w:rPr>
+          <w:rFonts w:eastAsiaTheme="minorEastAsia"/>
+        </w:rPr>
+        <w:t>Validation for the Case Study</w:t>
+      </w:r>
+    </w:p>
+    <w:p>
+      <w:pPr>
+        <w:numPr>
+          <w:ilvl w:val="0"/>
+          <w:numId w:val="21"/>
+        </w:numPr>
+        <w:rPr>
+          <w:rFonts w:eastAsiaTheme="minorEastAsia"/>
+        </w:rPr>
+      </w:pPr>
+      <w:r>
+        <w:rPr>
+          <w:rFonts w:eastAsiaTheme="minorEastAsia"/>
+        </w:rPr>
+        <w:t>Compute MSE and SSIM on the small test set.</w:t>
+      </w:r>
+    </w:p>
+    <w:p>
+      <w:pPr>
+        <w:numPr>
+          <w:ilvl w:val="0"/>
+          <w:numId w:val="21"/>
+        </w:numPr>
+        <w:rPr>
+          <w:rFonts w:eastAsiaTheme="minorEastAsia"/>
+        </w:rPr>
+      </w:pPr>
+      <w:r>
+        <w:rPr>
+          <w:rFonts w:eastAsiaTheme="minorEastAsia"/>
+        </w:rPr>
+        <w:t>Show reconstructed images for each category.</w:t>
+      </w:r>
+    </w:p>
+    <w:p>
+      <w:pPr>
+        <w:numPr>
+          <w:ilvl w:val="0"/>
+          <w:numId w:val="21"/>
+        </w:numPr>
+        <w:rPr>
+          <w:rFonts w:eastAsiaTheme="minorEastAsia"/>
+        </w:rPr>
+      </w:pPr>
+      <w:r>
+        <w:rPr>
+          <w:rFonts w:eastAsiaTheme="minorEastAsia"/>
+        </w:rPr>
+        <w:t>Compare with baselines to show improvement, even in small setups.</w:t>
+      </w:r>
+    </w:p>
+    <w:p>
+      <w:pPr>
+        <w:pStyle w:val="ListParagraph"/>
+        <w:numPr>
+          <w:ilvl w:val="1"/>
+          <w:numId w:val="1"/>
+        </w:numPr>
+        <w:rPr>
+          <w:rFonts w:eastAsiaTheme="minorEastAsia"/>
+        </w:rPr>
+      </w:pPr>
+      <w:r>
+        <w:rPr>
+          <w:rFonts w:eastAsiaTheme="minorEastAsia"/>
+        </w:rPr>
+        <w:t>Interpretation</w:t>
+      </w:r>
+    </w:p>
+    <w:p>
+      <w:pPr>
+        <w:rPr>
+          <w:rFonts w:eastAsiaTheme="minorEastAsia"/>
+        </w:rPr>
+      </w:pPr>
+      <w:r>
+        <w:rPr>
+          <w:rFonts w:eastAsiaTheme="minorEastAsia"/>
+        </w:rPr>
+        <w:t>The case study will highlight:</w:t>
+      </w:r>
+    </w:p>
+    <w:p>
+      <w:pPr>
+        <w:numPr>
+          <w:ilvl w:val="0"/>
+          <w:numId w:val="22"/>
+        </w:numPr>
+        <w:rPr>
+          <w:rFonts w:eastAsiaTheme="minorEastAsia"/>
+        </w:rPr>
+      </w:pPr>
+      <w:r>
+        <w:rPr>
+          <w:rFonts w:eastAsiaTheme="minorEastAsia"/>
+        </w:rPr>
+        <w:t>feasibility of mapping between EEG-like signals and visual outputs,</w:t>
+      </w:r>
+    </w:p>
+    <w:p>
+      <w:pPr>
+        <w:numPr>
+          <w:ilvl w:val="0"/>
+          <w:numId w:val="22"/>
+        </w:numPr>
+        <w:rPr>
+          <w:rFonts w:eastAsiaTheme="minorEastAsia"/>
+        </w:rPr>
+      </w:pPr>
+      <w:r>
+        <w:rPr>
+          <w:rFonts w:eastAsiaTheme="minorEastAsia"/>
+        </w:rPr>
+        <w:t>stability of the encoder–decoder architecture,</w:t>
+      </w:r>
+    </w:p>
+    <w:p>
+      <w:pPr>
+        <w:numPr>
+          <w:ilvl w:val="0"/>
+          <w:numId w:val="22"/>
+        </w:numPr>
+        <w:rPr>
+          <w:rFonts w:eastAsiaTheme="minorEastAsia"/>
+        </w:rPr>
+      </w:pPr>
+      <w:r>
+        <w:rPr>
+          <w:rFonts w:eastAsiaTheme="minorEastAsia"/>
+        </w:rPr>
+        <w:t>baseline vs. model improvements with synthetic data.</w:t>
+      </w:r>
+    </w:p>
+    <w:p>
+      <w:pPr>
+        <w:rPr>
+          <w:rFonts w:eastAsiaTheme="minorEastAsia"/>
+        </w:rPr>
+      </w:pPr>
+    </w:p>
+    <w:p>
+      <w:pPr>
+        <w:pStyle w:val="ListParagraph"/>
         <w:rPr>
           <w:rFonts w:eastAsiaTheme="minorEastAsia"/>
           <w:b/>
@@ -2731,6 +3093,304 @@
     </w:lvl>
   </w:abstractNum>
   <w:abstractNum w:abstractNumId="1" w15:restartNumberingAfterBreak="0">
+    <w:nsid w:val="09D605D9"/>
+    <w:multiLevelType w:val="multilevel"/>
+    <w:tmpl w:val="EDD45D7E"/>
+    <w:lvl w:ilvl="0">
+      <w:start w:val="1"/>
+      <w:numFmt w:val="bullet"/>
+      <w:lvlText w:val=""/>
+      <w:lvlJc w:val="left"/>
+      <w:pPr>
+        <w:tabs>
+          <w:tab w:val="num" w:pos="720"/>
+        </w:tabs>
+        <w:ind w:left="720" w:hanging="360"/>
+      </w:pPr>
+      <w:rPr>
+        <w:rFonts w:ascii="Symbol" w:hAnsi="Symbol" w:hint="default"/>
+        <w:sz w:val="20"/>
+      </w:rPr>
+    </w:lvl>
+    <w:lvl w:ilvl="1" w:tentative="1">
+      <w:start w:val="1"/>
+      <w:numFmt w:val="bullet"/>
+      <w:lvlText w:val="o"/>
+      <w:lvlJc w:val="left"/>
+      <w:pPr>
+        <w:tabs>
+          <w:tab w:val="num" w:pos="1440"/>
+        </w:tabs>
+        <w:ind w:left="1440" w:hanging="360"/>
+      </w:pPr>
+      <w:rPr>
+        <w:rFonts w:ascii="Courier New" w:hAnsi="Courier New" w:hint="default"/>
+        <w:sz w:val="20"/>
+      </w:rPr>
+    </w:lvl>
+    <w:lvl w:ilvl="2" w:tentative="1">
+      <w:start w:val="1"/>
+      <w:numFmt w:val="bullet"/>
+      <w:lvlText w:val=""/>
+      <w:lvlJc w:val="left"/>
+      <w:pPr>
+        <w:tabs>
+          <w:tab w:val="num" w:pos="2160"/>
+        </w:tabs>
+        <w:ind w:left="2160" w:hanging="360"/>
+      </w:pPr>
+      <w:rPr>
+        <w:rFonts w:ascii="Wingdings" w:hAnsi="Wingdings" w:hint="default"/>
+        <w:sz w:val="20"/>
+      </w:rPr>
+    </w:lvl>
+    <w:lvl w:ilvl="3" w:tentative="1">
+      <w:start w:val="1"/>
+      <w:numFmt w:val="bullet"/>
+      <w:lvlText w:val=""/>
+      <w:lvlJc w:val="left"/>
+      <w:pPr>
+        <w:tabs>
+          <w:tab w:val="num" w:pos="2880"/>
+        </w:tabs>
+        <w:ind w:left="2880" w:hanging="360"/>
+      </w:pPr>
+      <w:rPr>
+        <w:rFonts w:ascii="Wingdings" w:hAnsi="Wingdings" w:hint="default"/>
+        <w:sz w:val="20"/>
+      </w:rPr>
+    </w:lvl>
+    <w:lvl w:ilvl="4" w:tentative="1">
+      <w:start w:val="1"/>
+      <w:numFmt w:val="bullet"/>
+      <w:lvlText w:val=""/>
+      <w:lvlJc w:val="left"/>
+      <w:pPr>
+        <w:tabs>
+          <w:tab w:val="num" w:pos="3600"/>
+        </w:tabs>
+        <w:ind w:left="3600" w:hanging="360"/>
+      </w:pPr>
+      <w:rPr>
+        <w:rFonts w:ascii="Wingdings" w:hAnsi="Wingdings" w:hint="default"/>
+        <w:sz w:val="20"/>
+      </w:rPr>
+    </w:lvl>
+    <w:lvl w:ilvl="5" w:tentative="1">
+      <w:start w:val="1"/>
+      <w:numFmt w:val="bullet"/>
+      <w:lvlText w:val=""/>
+      <w:lvlJc w:val="left"/>
+      <w:pPr>
+        <w:tabs>
+          <w:tab w:val="num" w:pos="4320"/>
+        </w:tabs>
+        <w:ind w:left="4320" w:hanging="360"/>
+      </w:pPr>
+      <w:rPr>
+        <w:rFonts w:ascii="Wingdings" w:hAnsi="Wingdings" w:hint="default"/>
+        <w:sz w:val="20"/>
+      </w:rPr>
+    </w:lvl>
+    <w:lvl w:ilvl="6" w:tentative="1">
+      <w:start w:val="1"/>
+      <w:numFmt w:val="bullet"/>
+      <w:lvlText w:val=""/>
+      <w:lvlJc w:val="left"/>
+      <w:pPr>
+        <w:tabs>
+          <w:tab w:val="num" w:pos="5040"/>
+        </w:tabs>
+        <w:ind w:left="5040" w:hanging="360"/>
+      </w:pPr>
+      <w:rPr>
+        <w:rFonts w:ascii="Wingdings" w:hAnsi="Wingdings" w:hint="default"/>
+        <w:sz w:val="20"/>
+      </w:rPr>
+    </w:lvl>
+    <w:lvl w:ilvl="7" w:tentative="1">
+      <w:start w:val="1"/>
+      <w:numFmt w:val="bullet"/>
+      <w:lvlText w:val=""/>
+      <w:lvlJc w:val="left"/>
+      <w:pPr>
+        <w:tabs>
+          <w:tab w:val="num" w:pos="5760"/>
+        </w:tabs>
+        <w:ind w:left="5760" w:hanging="360"/>
+      </w:pPr>
+      <w:rPr>
+        <w:rFonts w:ascii="Wingdings" w:hAnsi="Wingdings" w:hint="default"/>
+        <w:sz w:val="20"/>
+      </w:rPr>
+    </w:lvl>
+    <w:lvl w:ilvl="8" w:tentative="1">
+      <w:start w:val="1"/>
+      <w:numFmt w:val="bullet"/>
+      <w:lvlText w:val=""/>
+      <w:lvlJc w:val="left"/>
+      <w:pPr>
+        <w:tabs>
+          <w:tab w:val="num" w:pos="6480"/>
+        </w:tabs>
+        <w:ind w:left="6480" w:hanging="360"/>
+      </w:pPr>
+      <w:rPr>
+        <w:rFonts w:ascii="Wingdings" w:hAnsi="Wingdings" w:hint="default"/>
+        <w:sz w:val="20"/>
+      </w:rPr>
+    </w:lvl>
+  </w:abstractNum>
+  <w:abstractNum w:abstractNumId="2" w15:restartNumberingAfterBreak="0">
+    <w:nsid w:val="0A88304C"/>
+    <w:multiLevelType w:val="multilevel"/>
+    <w:tmpl w:val="3B3A9012"/>
+    <w:lvl w:ilvl="0">
+      <w:start w:val="1"/>
+      <w:numFmt w:val="bullet"/>
+      <w:lvlText w:val=""/>
+      <w:lvlJc w:val="left"/>
+      <w:pPr>
+        <w:tabs>
+          <w:tab w:val="num" w:pos="720"/>
+        </w:tabs>
+        <w:ind w:left="720" w:hanging="360"/>
+      </w:pPr>
+      <w:rPr>
+        <w:rFonts w:ascii="Symbol" w:hAnsi="Symbol" w:hint="default"/>
+        <w:sz w:val="20"/>
+      </w:rPr>
+    </w:lvl>
+    <w:lvl w:ilvl="1" w:tentative="1">
+      <w:start w:val="1"/>
+      <w:numFmt w:val="bullet"/>
+      <w:lvlText w:val="o"/>
+      <w:lvlJc w:val="left"/>
+      <w:pPr>
+        <w:tabs>
+          <w:tab w:val="num" w:pos="1440"/>
+        </w:tabs>
+        <w:ind w:left="1440" w:hanging="360"/>
+      </w:pPr>
+      <w:rPr>
+        <w:rFonts w:ascii="Courier New" w:hAnsi="Courier New" w:hint="default"/>
+        <w:sz w:val="20"/>
+      </w:rPr>
+    </w:lvl>
+    <w:lvl w:ilvl="2" w:tentative="1">
+      <w:start w:val="1"/>
+      <w:numFmt w:val="bullet"/>
+      <w:lvlText w:val=""/>
+      <w:lvlJc w:val="left"/>
+      <w:pPr>
+        <w:tabs>
+          <w:tab w:val="num" w:pos="2160"/>
+        </w:tabs>
+        <w:ind w:left="2160" w:hanging="360"/>
+      </w:pPr>
+      <w:rPr>
+        <w:rFonts w:ascii="Wingdings" w:hAnsi="Wingdings" w:hint="default"/>
+        <w:sz w:val="20"/>
+      </w:rPr>
+    </w:lvl>
+    <w:lvl w:ilvl="3" w:tentative="1">
+      <w:start w:val="1"/>
+      <w:numFmt w:val="bullet"/>
+      <w:lvlText w:val=""/>
+      <w:lvlJc w:val="left"/>
+      <w:pPr>
+        <w:tabs>
+          <w:tab w:val="num" w:pos="2880"/>
+        </w:tabs>
+        <w:ind w:left="2880" w:hanging="360"/>
+      </w:pPr>
+      <w:rPr>
+        <w:rFonts w:ascii="Wingdings" w:hAnsi="Wingdings" w:hint="default"/>
+        <w:sz w:val="20"/>
+      </w:rPr>
+    </w:lvl>
+    <w:lvl w:ilvl="4" w:tentative="1">
+      <w:start w:val="1"/>
+      <w:numFmt w:val="bullet"/>
+      <w:lvlText w:val=""/>
+      <w:lvlJc w:val="left"/>
+      <w:pPr>
+        <w:tabs>
+          <w:tab w:val="num" w:pos="3600"/>
+        </w:tabs>
+        <w:ind w:left="3600" w:hanging="360"/>
+      </w:pPr>
+      <w:rPr>
+        <w:rFonts w:ascii="Wingdings" w:hAnsi="Wingdings" w:hint="default"/>
+        <w:sz w:val="20"/>
+      </w:rPr>
+    </w:lvl>
+    <w:lvl w:ilvl="5" w:tentative="1">
+      <w:start w:val="1"/>
+      <w:numFmt w:val="bullet"/>
+      <w:lvlText w:val=""/>
+      <w:lvlJc w:val="left"/>
+      <w:pPr>
+        <w:tabs>
+          <w:tab w:val="num" w:pos="4320"/>
+        </w:tabs>
+        <w:ind w:left="4320" w:hanging="360"/>
+      </w:pPr>
+      <w:rPr>
+        <w:rFonts w:ascii="Wingdings" w:hAnsi="Wingdings" w:hint="default"/>
+        <w:sz w:val="20"/>
+      </w:rPr>
+    </w:lvl>
+    <w:lvl w:ilvl="6" w:tentative="1">
+      <w:start w:val="1"/>
+      <w:numFmt w:val="bullet"/>
+      <w:lvlText w:val=""/>
+      <w:lvlJc w:val="left"/>
+      <w:pPr>
+        <w:tabs>
+          <w:tab w:val="num" w:pos="5040"/>
+        </w:tabs>
+        <w:ind w:left="5040" w:hanging="360"/>
+      </w:pPr>
+      <w:rPr>
+        <w:rFonts w:ascii="Wingdings" w:hAnsi="Wingdings" w:hint="default"/>
+        <w:sz w:val="20"/>
+      </w:rPr>
+    </w:lvl>
+    <w:lvl w:ilvl="7" w:tentative="1">
+      <w:start w:val="1"/>
+      <w:numFmt w:val="bullet"/>
+      <w:lvlText w:val=""/>
+      <w:lvlJc w:val="left"/>
+      <w:pPr>
+        <w:tabs>
+          <w:tab w:val="num" w:pos="5760"/>
+        </w:tabs>
+        <w:ind w:left="5760" w:hanging="360"/>
+      </w:pPr>
+      <w:rPr>
+        <w:rFonts w:ascii="Wingdings" w:hAnsi="Wingdings" w:hint="default"/>
+        <w:sz w:val="20"/>
+      </w:rPr>
+    </w:lvl>
+    <w:lvl w:ilvl="8" w:tentative="1">
+      <w:start w:val="1"/>
+      <w:numFmt w:val="bullet"/>
+      <w:lvlText w:val=""/>
+      <w:lvlJc w:val="left"/>
+      <w:pPr>
+        <w:tabs>
+          <w:tab w:val="num" w:pos="6480"/>
+        </w:tabs>
+        <w:ind w:left="6480" w:hanging="360"/>
+      </w:pPr>
+      <w:rPr>
+        <w:rFonts w:ascii="Wingdings" w:hAnsi="Wingdings" w:hint="default"/>
+        <w:sz w:val="20"/>
+      </w:rPr>
+    </w:lvl>
+  </w:abstractNum>
+  <w:abstractNum w:abstractNumId="3" w15:restartNumberingAfterBreak="0">
     <w:nsid w:val="0F933C96"/>
     <w:multiLevelType w:val="hybridMultilevel"/>
     <w:tmpl w:val="29DA0222"/>
@@ -2843,7 +3503,269 @@
       </w:rPr>
     </w:lvl>
   </w:abstractNum>
-  <w:abstractNum w:abstractNumId="2" w15:restartNumberingAfterBreak="0">
+  <w:abstractNum w:abstractNumId="4" w15:restartNumberingAfterBreak="0">
+    <w:nsid w:val="101A5696"/>
+    <w:multiLevelType w:val="multilevel"/>
+    <w:tmpl w:val="E88E20DA"/>
+    <w:lvl w:ilvl="0">
+      <w:start w:val="1"/>
+      <w:numFmt w:val="decimal"/>
+      <w:lvlText w:val="%1."/>
+      <w:lvlJc w:val="left"/>
+      <w:pPr>
+        <w:tabs>
+          <w:tab w:val="num" w:pos="720"/>
+        </w:tabs>
+        <w:ind w:left="720" w:hanging="360"/>
+      </w:pPr>
+    </w:lvl>
+    <w:lvl w:ilvl="1" w:tentative="1">
+      <w:start w:val="1"/>
+      <w:numFmt w:val="decimal"/>
+      <w:lvlText w:val="%2."/>
+      <w:lvlJc w:val="left"/>
+      <w:pPr>
+        <w:tabs>
+          <w:tab w:val="num" w:pos="1440"/>
+        </w:tabs>
+        <w:ind w:left="1440" w:hanging="360"/>
+      </w:pPr>
+    </w:lvl>
+    <w:lvl w:ilvl="2" w:tentative="1">
+      <w:start w:val="1"/>
+      <w:numFmt w:val="decimal"/>
+      <w:lvlText w:val="%3."/>
+      <w:lvlJc w:val="left"/>
+      <w:pPr>
+        <w:tabs>
+          <w:tab w:val="num" w:pos="2160"/>
+        </w:tabs>
+        <w:ind w:left="2160" w:hanging="360"/>
+      </w:pPr>
+    </w:lvl>
+    <w:lvl w:ilvl="3" w:tentative="1">
+      <w:start w:val="1"/>
+      <w:numFmt w:val="decimal"/>
+      <w:lvlText w:val="%4."/>
+      <w:lvlJc w:val="left"/>
+      <w:pPr>
+        <w:tabs>
+          <w:tab w:val="num" w:pos="2880"/>
+        </w:tabs>
+        <w:ind w:left="2880" w:hanging="360"/>
+      </w:pPr>
+    </w:lvl>
+    <w:lvl w:ilvl="4" w:tentative="1">
+      <w:start w:val="1"/>
+      <w:numFmt w:val="decimal"/>
+      <w:lvlText w:val="%5."/>
+      <w:lvlJc w:val="left"/>
+      <w:pPr>
+        <w:tabs>
+          <w:tab w:val="num" w:pos="3600"/>
+        </w:tabs>
+        <w:ind w:left="3600" w:hanging="360"/>
+      </w:pPr>
+    </w:lvl>
+    <w:lvl w:ilvl="5" w:tentative="1">
+      <w:start w:val="1"/>
+      <w:numFmt w:val="decimal"/>
+      <w:lvlText w:val="%6."/>
+      <w:lvlJc w:val="left"/>
+      <w:pPr>
+        <w:tabs>
+          <w:tab w:val="num" w:pos="4320"/>
+        </w:tabs>
+        <w:ind w:left="4320" w:hanging="360"/>
+      </w:pPr>
+    </w:lvl>
+    <w:lvl w:ilvl="6" w:tentative="1">
+      <w:start w:val="1"/>
+      <w:numFmt w:val="decimal"/>
+      <w:lvlText w:val="%7."/>
+      <w:lvlJc w:val="left"/>
+      <w:pPr>
+        <w:tabs>
+          <w:tab w:val="num" w:pos="5040"/>
+        </w:tabs>
+        <w:ind w:left="5040" w:hanging="360"/>
+      </w:pPr>
+    </w:lvl>
+    <w:lvl w:ilvl="7" w:tentative="1">
+      <w:start w:val="1"/>
+      <w:numFmt w:val="decimal"/>
+      <w:lvlText w:val="%8."/>
+      <w:lvlJc w:val="left"/>
+      <w:pPr>
+        <w:tabs>
+          <w:tab w:val="num" w:pos="5760"/>
+        </w:tabs>
+        <w:ind w:left="5760" w:hanging="360"/>
+      </w:pPr>
+    </w:lvl>
+    <w:lvl w:ilvl="8" w:tentative="1">
+      <w:start w:val="1"/>
+      <w:numFmt w:val="decimal"/>
+      <w:lvlText w:val="%9."/>
+      <w:lvlJc w:val="left"/>
+      <w:pPr>
+        <w:tabs>
+          <w:tab w:val="num" w:pos="6480"/>
+        </w:tabs>
+        <w:ind w:left="6480" w:hanging="360"/>
+      </w:pPr>
+    </w:lvl>
+  </w:abstractNum>
+  <w:abstractNum w:abstractNumId="5" w15:restartNumberingAfterBreak="0">
+    <w:nsid w:val="11A46DB4"/>
+    <w:multiLevelType w:val="multilevel"/>
+    <w:tmpl w:val="DBCCA66A"/>
+    <w:lvl w:ilvl="0">
+      <w:start w:val="1"/>
+      <w:numFmt w:val="bullet"/>
+      <w:lvlText w:val=""/>
+      <w:lvlJc w:val="left"/>
+      <w:pPr>
+        <w:tabs>
+          <w:tab w:val="num" w:pos="720"/>
+        </w:tabs>
+        <w:ind w:left="720" w:hanging="360"/>
+      </w:pPr>
+      <w:rPr>
+        <w:rFonts w:ascii="Symbol" w:hAnsi="Symbol" w:hint="default"/>
+        <w:sz w:val="20"/>
+      </w:rPr>
+    </w:lvl>
+    <w:lvl w:ilvl="1" w:tentative="1">
+      <w:start w:val="1"/>
+      <w:numFmt w:val="bullet"/>
+      <w:lvlText w:val="o"/>
+      <w:lvlJc w:val="left"/>
+      <w:pPr>
+        <w:tabs>
+          <w:tab w:val="num" w:pos="1440"/>
+        </w:tabs>
+        <w:ind w:left="1440" w:hanging="360"/>
+      </w:pPr>
+      <w:rPr>
+        <w:rFonts w:ascii="Courier New" w:hAnsi="Courier New" w:hint="default"/>
+        <w:sz w:val="20"/>
+      </w:rPr>
+    </w:lvl>
+    <w:lvl w:ilvl="2" w:tentative="1">
+      <w:start w:val="1"/>
+      <w:numFmt w:val="bullet"/>
+      <w:lvlText w:val=""/>
+      <w:lvlJc w:val="left"/>
+      <w:pPr>
+        <w:tabs>
+          <w:tab w:val="num" w:pos="2160"/>
+        </w:tabs>
+        <w:ind w:left="2160" w:hanging="360"/>
+      </w:pPr>
+      <w:rPr>
+        <w:rFonts w:ascii="Wingdings" w:hAnsi="Wingdings" w:hint="default"/>
+        <w:sz w:val="20"/>
+      </w:rPr>
+    </w:lvl>
+    <w:lvl w:ilvl="3" w:tentative="1">
+      <w:start w:val="1"/>
+      <w:numFmt w:val="bullet"/>
+      <w:lvlText w:val=""/>
+      <w:lvlJc w:val="left"/>
+      <w:pPr>
+        <w:tabs>
+          <w:tab w:val="num" w:pos="2880"/>
+        </w:tabs>
+        <w:ind w:left="2880" w:hanging="360"/>
+      </w:pPr>
+      <w:rPr>
+        <w:rFonts w:ascii="Wingdings" w:hAnsi="Wingdings" w:hint="default"/>
+        <w:sz w:val="20"/>
+      </w:rPr>
+    </w:lvl>
+    <w:lvl w:ilvl="4" w:tentative="1">
+      <w:start w:val="1"/>
+      <w:numFmt w:val="bullet"/>
+      <w:lvlText w:val=""/>
+      <w:lvlJc w:val="left"/>
+      <w:pPr>
+        <w:tabs>
+          <w:tab w:val="num" w:pos="3600"/>
+        </w:tabs>
+        <w:ind w:left="3600" w:hanging="360"/>
+      </w:pPr>
+      <w:rPr>
+        <w:rFonts w:ascii="Wingdings" w:hAnsi="Wingdings" w:hint="default"/>
+        <w:sz w:val="20"/>
+      </w:rPr>
+    </w:lvl>
+    <w:lvl w:ilvl="5" w:tentative="1">
+      <w:start w:val="1"/>
+      <w:numFmt w:val="bullet"/>
+      <w:lvlText w:val=""/>
+      <w:lvlJc w:val="left"/>
+      <w:pPr>
+        <w:tabs>
+          <w:tab w:val="num" w:pos="4320"/>
+        </w:tabs>
+        <w:ind w:left="4320" w:hanging="360"/>
+      </w:pPr>
+      <w:rPr>
+        <w:rFonts w:ascii="Wingdings" w:hAnsi="Wingdings" w:hint="default"/>
+        <w:sz w:val="20"/>
+      </w:rPr>
+    </w:lvl>
+    <w:lvl w:ilvl="6" w:tentative="1">
+      <w:start w:val="1"/>
+      <w:numFmt w:val="bullet"/>
+      <w:lvlText w:val=""/>
+      <w:lvlJc w:val="left"/>
+      <w:pPr>
+        <w:tabs>
+          <w:tab w:val="num" w:pos="5040"/>
+        </w:tabs>
+        <w:ind w:left="5040" w:hanging="360"/>
+      </w:pPr>
+      <w:rPr>
+        <w:rFonts w:ascii="Wingdings" w:hAnsi="Wingdings" w:hint="default"/>
+        <w:sz w:val="20"/>
+      </w:rPr>
+    </w:lvl>
+    <w:lvl w:ilvl="7" w:tentative="1">
+      <w:start w:val="1"/>
+      <w:numFmt w:val="bullet"/>
+      <w:lvlText w:val=""/>
+      <w:lvlJc w:val="left"/>
+      <w:pPr>
+        <w:tabs>
+          <w:tab w:val="num" w:pos="5760"/>
+        </w:tabs>
+        <w:ind w:left="5760" w:hanging="360"/>
+      </w:pPr>
+      <w:rPr>
+        <w:rFonts w:ascii="Wingdings" w:hAnsi="Wingdings" w:hint="default"/>
+        <w:sz w:val="20"/>
+      </w:rPr>
+    </w:lvl>
+    <w:lvl w:ilvl="8" w:tentative="1">
+      <w:start w:val="1"/>
+      <w:numFmt w:val="bullet"/>
+      <w:lvlText w:val=""/>
+      <w:lvlJc w:val="left"/>
+      <w:pPr>
+        <w:tabs>
+          <w:tab w:val="num" w:pos="6480"/>
+        </w:tabs>
+        <w:ind w:left="6480" w:hanging="360"/>
+      </w:pPr>
+      <w:rPr>
+        <w:rFonts w:ascii="Wingdings" w:hAnsi="Wingdings" w:hint="default"/>
+        <w:sz w:val="20"/>
+      </w:rPr>
+    </w:lvl>
+  </w:abstractNum>
+  <w:abstractNum w:abstractNumId="6" w15:restartNumberingAfterBreak="0">
     <w:nsid w:val="180B0DC2"/>
     <w:multiLevelType w:val="hybridMultilevel"/>
     <w:tmpl w:val="194275C4"/>
@@ -2956,7 +3878,7 @@
       </w:rPr>
     </w:lvl>
   </w:abstractNum>
-  <w:abstractNum w:abstractNumId="3" w15:restartNumberingAfterBreak="0">
+  <w:abstractNum w:abstractNumId="7" w15:restartNumberingAfterBreak="0">
     <w:nsid w:val="1B1A7826"/>
     <w:multiLevelType w:val="multilevel"/>
     <w:tmpl w:val="1A92B7FA"/>
@@ -3105,7 +4027,7 @@
       </w:rPr>
     </w:lvl>
   </w:abstractNum>
-  <w:abstractNum w:abstractNumId="4" w15:restartNumberingAfterBreak="0">
+  <w:abstractNum w:abstractNumId="8" w15:restartNumberingAfterBreak="0">
     <w:nsid w:val="24C438B7"/>
     <w:multiLevelType w:val="multilevel"/>
     <w:tmpl w:val="07FA43B2"/>
@@ -3254,7 +4176,7 @@
       </w:rPr>
     </w:lvl>
   </w:abstractNum>
-  <w:abstractNum w:abstractNumId="5" w15:restartNumberingAfterBreak="0">
+  <w:abstractNum w:abstractNumId="9" w15:restartNumberingAfterBreak="0">
     <w:nsid w:val="2DE61B13"/>
     <w:multiLevelType w:val="multilevel"/>
     <w:tmpl w:val="A5C40120"/>
@@ -3367,7 +4289,7 @@
       </w:pPr>
     </w:lvl>
   </w:abstractNum>
-  <w:abstractNum w:abstractNumId="6" w15:restartNumberingAfterBreak="0">
+  <w:abstractNum w:abstractNumId="10" w15:restartNumberingAfterBreak="0">
     <w:nsid w:val="2E36104B"/>
     <w:multiLevelType w:val="hybridMultilevel"/>
     <w:tmpl w:val="780A85A8"/>
@@ -3480,7 +4402,7 @@
       </w:rPr>
     </w:lvl>
   </w:abstractNum>
-  <w:abstractNum w:abstractNumId="7" w15:restartNumberingAfterBreak="0">
+  <w:abstractNum w:abstractNumId="11" w15:restartNumberingAfterBreak="0">
     <w:nsid w:val="3C221692"/>
     <w:multiLevelType w:val="hybridMultilevel"/>
     <w:tmpl w:val="43569CC0"/>
@@ -3593,7 +4515,7 @@
       </w:rPr>
     </w:lvl>
   </w:abstractNum>
-  <w:abstractNum w:abstractNumId="8" w15:restartNumberingAfterBreak="0">
+  <w:abstractNum w:abstractNumId="12" w15:restartNumberingAfterBreak="0">
     <w:nsid w:val="43816CF6"/>
     <w:multiLevelType w:val="multilevel"/>
     <w:tmpl w:val="C25E31FC"/>
@@ -3742,7 +4664,7 @@
       </w:rPr>
     </w:lvl>
   </w:abstractNum>
-  <w:abstractNum w:abstractNumId="9" w15:restartNumberingAfterBreak="0">
+  <w:abstractNum w:abstractNumId="13" w15:restartNumberingAfterBreak="0">
     <w:nsid w:val="4D68636E"/>
     <w:multiLevelType w:val="hybridMultilevel"/>
     <w:tmpl w:val="9BDA8B4E"/>
@@ -3855,7 +4777,7 @@
       </w:rPr>
     </w:lvl>
   </w:abstractNum>
-  <w:abstractNum w:abstractNumId="10" w15:restartNumberingAfterBreak="0">
+  <w:abstractNum w:abstractNumId="14" w15:restartNumberingAfterBreak="0">
     <w:nsid w:val="50D252BD"/>
     <w:multiLevelType w:val="hybridMultilevel"/>
     <w:tmpl w:val="A49EB5F0"/>
@@ -3968,7 +4890,7 @@
       </w:rPr>
     </w:lvl>
   </w:abstractNum>
-  <w:abstractNum w:abstractNumId="11" w15:restartNumberingAfterBreak="0">
+  <w:abstractNum w:abstractNumId="15" w15:restartNumberingAfterBreak="0">
     <w:nsid w:val="5182282E"/>
     <w:multiLevelType w:val="multilevel"/>
     <w:tmpl w:val="7130A952"/>
@@ -4117,7 +5039,7 @@
       </w:rPr>
     </w:lvl>
   </w:abstractNum>
-  <w:abstractNum w:abstractNumId="12" w15:restartNumberingAfterBreak="0">
+  <w:abstractNum w:abstractNumId="16" w15:restartNumberingAfterBreak="0">
     <w:nsid w:val="685722C9"/>
     <w:multiLevelType w:val="hybridMultilevel"/>
     <w:tmpl w:val="42AC285E"/>
@@ -4230,7 +5152,7 @@
       </w:rPr>
     </w:lvl>
   </w:abstractNum>
-  <w:abstractNum w:abstractNumId="13" w15:restartNumberingAfterBreak="0">
+  <w:abstractNum w:abstractNumId="17" w15:restartNumberingAfterBreak="0">
     <w:nsid w:val="6CBE0E7C"/>
     <w:multiLevelType w:val="hybridMultilevel"/>
     <w:tmpl w:val="C6BA7C0E"/>
@@ -4343,7 +5265,7 @@
       </w:rPr>
     </w:lvl>
   </w:abstractNum>
-  <w:abstractNum w:abstractNumId="14" w15:restartNumberingAfterBreak="0">
+  <w:abstractNum w:abstractNumId="18" w15:restartNumberingAfterBreak="0">
     <w:nsid w:val="7660057F"/>
     <w:multiLevelType w:val="multilevel"/>
     <w:tmpl w:val="2F7E45CA"/>
@@ -4488,7 +5410,7 @@
       </w:rPr>
     </w:lvl>
   </w:abstractNum>
-  <w:abstractNum w:abstractNumId="15" w15:restartNumberingAfterBreak="0">
+  <w:abstractNum w:abstractNumId="19" w15:restartNumberingAfterBreak="0">
     <w:nsid w:val="7700180B"/>
     <w:multiLevelType w:val="hybridMultilevel"/>
     <w:tmpl w:val="1932FA9C"/>
@@ -4601,7 +5523,7 @@
       </w:rPr>
     </w:lvl>
   </w:abstractNum>
-  <w:abstractNum w:abstractNumId="16" w15:restartNumberingAfterBreak="0">
+  <w:abstractNum w:abstractNumId="20" w15:restartNumberingAfterBreak="0">
     <w:nsid w:val="7A362ECC"/>
     <w:multiLevelType w:val="multilevel"/>
     <w:tmpl w:val="18D874A8"/>
@@ -4750,7 +5672,7 @@
       </w:rPr>
     </w:lvl>
   </w:abstractNum>
-  <w:abstractNum w:abstractNumId="17" w15:restartNumberingAfterBreak="0">
+  <w:abstractNum w:abstractNumId="21" w15:restartNumberingAfterBreak="0">
     <w:nsid w:val="7C063629"/>
     <w:multiLevelType w:val="multilevel"/>
     <w:tmpl w:val="0DD878F6"/>
@@ -4864,58 +5786,70 @@
     </w:lvl>
   </w:abstractNum>
   <w:num w:numId="1" w16cid:durableId="1927225336">
+    <w:abstractNumId w:val="21"/>
+  </w:num>
+  <w:num w:numId="2" w16cid:durableId="1721443133">
+    <w:abstractNumId w:val="3"/>
+  </w:num>
+  <w:num w:numId="3" w16cid:durableId="1766343374">
+    <w:abstractNumId w:val="6"/>
+  </w:num>
+  <w:num w:numId="4" w16cid:durableId="1433477871">
+    <w:abstractNumId w:val="16"/>
+  </w:num>
+  <w:num w:numId="5" w16cid:durableId="930310836">
+    <w:abstractNumId w:val="13"/>
+  </w:num>
+  <w:num w:numId="6" w16cid:durableId="227813082">
+    <w:abstractNumId w:val="10"/>
+  </w:num>
+  <w:num w:numId="7" w16cid:durableId="132991164">
+    <w:abstractNumId w:val="18"/>
+  </w:num>
+  <w:num w:numId="8" w16cid:durableId="1488473965">
+    <w:abstractNumId w:val="11"/>
+  </w:num>
+  <w:num w:numId="9" w16cid:durableId="630670085">
+    <w:abstractNumId w:val="14"/>
+  </w:num>
+  <w:num w:numId="10" w16cid:durableId="1883445949">
+    <w:abstractNumId w:val="19"/>
+  </w:num>
+  <w:num w:numId="11" w16cid:durableId="280917199">
     <w:abstractNumId w:val="17"/>
   </w:num>
-  <w:num w:numId="2" w16cid:durableId="1721443133">
-    <w:abstractNumId w:val="1"/>
+  <w:num w:numId="12" w16cid:durableId="1133642970">
+    <w:abstractNumId w:val="8"/>
   </w:num>
-  <w:num w:numId="3" w16cid:durableId="1766343374">
-    <w:abstractNumId w:val="2"/>
-  </w:num>
-  <w:num w:numId="4" w16cid:durableId="1433477871">
+  <w:num w:numId="13" w16cid:durableId="103614992">
     <w:abstractNumId w:val="12"/>
   </w:num>
-  <w:num w:numId="5" w16cid:durableId="930310836">
+  <w:num w:numId="14" w16cid:durableId="1351881268">
     <w:abstractNumId w:val="9"/>
   </w:num>
-  <w:num w:numId="6" w16cid:durableId="227813082">
-    <w:abstractNumId w:val="6"/>
-  </w:num>
-  <w:num w:numId="7" w16cid:durableId="132991164">
-    <w:abstractNumId w:val="14"/>
-  </w:num>
-  <w:num w:numId="8" w16cid:durableId="1488473965">
-    <w:abstractNumId w:val="7"/>
-  </w:num>
-  <w:num w:numId="9" w16cid:durableId="630670085">
-    <w:abstractNumId w:val="10"/>
-  </w:num>
-  <w:num w:numId="10" w16cid:durableId="1883445949">
-    <w:abstractNumId w:val="15"/>
-  </w:num>
-  <w:num w:numId="11" w16cid:durableId="280917199">
-    <w:abstractNumId w:val="13"/>
-  </w:num>
-  <w:num w:numId="12" w16cid:durableId="1133642970">
-    <w:abstractNumId w:val="4"/>
-  </w:num>
-  <w:num w:numId="13" w16cid:durableId="103614992">
-    <w:abstractNumId w:val="8"/>
-  </w:num>
-  <w:num w:numId="14" w16cid:durableId="1351881268">
-    <w:abstractNumId w:val="5"/>
-  </w:num>
   <w:num w:numId="15" w16cid:durableId="1469854630">
-    <w:abstractNumId w:val="16"/>
+    <w:abstractNumId w:val="20"/>
   </w:num>
   <w:num w:numId="16" w16cid:durableId="1224678304">
-    <w:abstractNumId w:val="3"/>
+    <w:abstractNumId w:val="7"/>
   </w:num>
   <w:num w:numId="17" w16cid:durableId="1606689585">
     <w:abstractNumId w:val="0"/>
   </w:num>
   <w:num w:numId="18" w16cid:durableId="501773595">
-    <w:abstractNumId w:val="11"/>
+    <w:abstractNumId w:val="15"/>
+  </w:num>
+  <w:num w:numId="19" w16cid:durableId="1702436001">
+    <w:abstractNumId w:val="5"/>
+  </w:num>
+  <w:num w:numId="20" w16cid:durableId="1548761104">
+    <w:abstractNumId w:val="4"/>
+  </w:num>
+  <w:num w:numId="21" w16cid:durableId="398794480">
+    <w:abstractNumId w:val="1"/>
+  </w:num>
+  <w:num w:numId="22" w16cid:durableId="1019939194">
+    <w:abstractNumId w:val="2"/>
   </w:num>
 </w:numbering>
 </file>

</xml_diff>